<commit_message>
completed docmentation. completed docstrings and comments to sever.py and client.py
</commit_message>
<xml_diff>
--- a/Documents/Samuel Parkin T2A3 draft.docx
+++ b/Documents/Samuel Parkin T2A3 draft.docx
@@ -36,7 +36,19 @@
         <w:rPr>
           <w:rStyle w:val="Heading2Char"/>
         </w:rPr>
-        <w:t>Develop and describe an algorithmic solution for an application that utilises two way communication over a networ</w:t>
+        <w:t xml:space="preserve">Develop and describe an algorithmic solution for an application that utilises </w:t>
+      </w:r>
+      <w:r>
+        <w:rPr>
+          <w:rStyle w:val="Heading2Char"/>
+        </w:rPr>
+        <w:t>two-way</w:t>
+      </w:r>
+      <w:r>
+        <w:rPr>
+          <w:rStyle w:val="Heading2Char"/>
+        </w:rPr>
+        <w:t xml:space="preserve"> communication over a networ</w:t>
       </w:r>
       <w:r>
         <w:rPr>
@@ -69,43 +81,7 @@
         <w:rPr>
           <w:lang w:val="en-US"/>
         </w:rPr>
-        <w:t>The users will be communicat</w:t>
-      </w:r>
-      <w:r>
-        <w:rPr>
-          <w:lang w:val="en-US"/>
-        </w:rPr>
-        <w:t>ing</w:t>
-      </w:r>
-      <w:r>
-        <w:rPr>
-          <w:lang w:val="en-US"/>
-        </w:rPr>
-        <w:t xml:space="preserve"> to each other over sockets with </w:t>
-      </w:r>
-      <w:r>
-        <w:rPr>
-          <w:lang w:val="en-US"/>
-        </w:rPr>
-        <w:t xml:space="preserve">their </w:t>
-      </w:r>
-      <w:r>
-        <w:rPr>
-          <w:lang w:val="en-US"/>
-        </w:rPr>
-        <w:t>message</w:t>
-      </w:r>
-      <w:r>
-        <w:rPr>
-          <w:lang w:val="en-US"/>
-        </w:rPr>
-        <w:t>s</w:t>
-      </w:r>
-      <w:r>
-        <w:rPr>
-          <w:lang w:val="en-US"/>
-        </w:rPr>
-        <w:t xml:space="preserve"> being sent as a pickle. </w:t>
+        <w:t xml:space="preserve">The users will be communicating to each other over sockets with their messages being sent as a pickle. </w:t>
       </w:r>
     </w:p>
     <w:p>
@@ -118,51 +94,31 @@
         <w:rPr>
           <w:lang w:val="en-US"/>
         </w:rPr>
-        <w:t>Players will either need to open the Server.py or the Client.py</w:t>
-      </w:r>
-      <w:r>
-        <w:rPr>
-          <w:lang w:val="en-US"/>
-        </w:rPr>
-        <w:t xml:space="preserve"> </w:t>
-      </w:r>
-      <w:proofErr w:type="spellStart"/>
-      <w:r>
-        <w:rPr>
-          <w:lang w:val="en-US"/>
-        </w:rPr>
-        <w:t>programe</w:t>
-      </w:r>
-      <w:proofErr w:type="spellEnd"/>
-      <w:r>
-        <w:rPr>
-          <w:lang w:val="en-US"/>
-        </w:rPr>
-        <w:t>. Both</w:t>
-      </w:r>
-      <w:r>
-        <w:rPr>
-          <w:lang w:val="en-US"/>
-        </w:rPr>
-        <w:t xml:space="preserve"> of these</w:t>
-      </w:r>
-      <w:r>
-        <w:rPr>
-          <w:lang w:val="en-US"/>
-        </w:rPr>
-        <w:t xml:space="preserve"> files are dependent on the Classes.py file which contains all the Class objects needed </w:t>
-      </w:r>
-      <w:r>
-        <w:rPr>
-          <w:lang w:val="en-US"/>
-        </w:rPr>
-        <w:t xml:space="preserve">in order to connect to each other </w:t>
-      </w:r>
-      <w:r>
-        <w:rPr>
-          <w:lang w:val="en-US"/>
-        </w:rPr>
-        <w:t>and the game to be played.</w:t>
+        <w:t xml:space="preserve">Players will either need to open the Server.py or the Client.py </w:t>
+      </w:r>
+      <w:r>
+        <w:rPr>
+          <w:lang w:val="en-US"/>
+        </w:rPr>
+        <w:t>program</w:t>
+      </w:r>
+      <w:r>
+        <w:rPr>
+          <w:lang w:val="en-US"/>
+        </w:rPr>
+        <w:t xml:space="preserve">. </w:t>
+      </w:r>
+      <w:r>
+        <w:rPr>
+          <w:lang w:val="en-US"/>
+        </w:rPr>
+        <w:t>Both</w:t>
+      </w:r>
+      <w:r>
+        <w:rPr>
+          <w:lang w:val="en-US"/>
+        </w:rPr>
+        <w:t xml:space="preserve"> files are dependent on the Classes.py file which contains all the Class objects needed in order to connect to each other and the game to be played.</w:t>
       </w:r>
     </w:p>
     <w:p>
@@ -175,55 +131,7 @@
         <w:rPr>
           <w:lang w:val="en-US"/>
         </w:rPr>
-        <w:t xml:space="preserve">When either the Server.py or </w:t>
-      </w:r>
-      <w:r>
-        <w:rPr>
-          <w:lang w:val="en-US"/>
-        </w:rPr>
-        <w:t xml:space="preserve">Client.py </w:t>
-      </w:r>
-      <w:r>
-        <w:rPr>
-          <w:lang w:val="en-US"/>
-        </w:rPr>
-        <w:t xml:space="preserve">programs are first started it will </w:t>
-      </w:r>
-      <w:r>
-        <w:rPr>
-          <w:lang w:val="en-US"/>
-        </w:rPr>
-        <w:t xml:space="preserve">create the variable server or clients as an </w:t>
-      </w:r>
-      <w:r>
-        <w:rPr>
-          <w:lang w:val="en-US"/>
-        </w:rPr>
-        <w:t xml:space="preserve">instance of the </w:t>
-      </w:r>
-      <w:r>
-        <w:rPr>
-          <w:lang w:val="en-US"/>
-        </w:rPr>
-        <w:t>‘Comms</w:t>
-      </w:r>
-      <w:r>
-        <w:rPr>
-          <w:lang w:val="en-US"/>
-        </w:rPr>
-        <w:t xml:space="preserve">’ class object. This will initiate the variables needed for the socket connections. Within this Comms class there will also be a send and a receive message function </w:t>
-      </w:r>
-      <w:r>
-        <w:rPr>
-          <w:lang w:val="en-US"/>
-        </w:rPr>
-        <w:t>t</w:t>
-      </w:r>
-      <w:r>
-        <w:rPr>
-          <w:lang w:val="en-US"/>
-        </w:rPr>
-        <w:t>hat will be called upon during the game.</w:t>
+        <w:t>When either the Server.py or Client.py programs are first started it will create an instance of the ‘Comms’ class object. This will initiate the variables needed for the socket connections. Within this Comms class there will be:</w:t>
       </w:r>
     </w:p>
     <w:p>
@@ -236,67 +144,14 @@
         <w:rPr>
           <w:lang w:val="en-US"/>
         </w:rPr>
-        <w:t xml:space="preserve">Within each </w:t>
-      </w:r>
-      <w:r>
-        <w:rPr>
-          <w:lang w:val="en-US"/>
-        </w:rPr>
-        <w:t xml:space="preserve">Server.py </w:t>
-      </w:r>
-      <w:r>
-        <w:rPr>
-          <w:lang w:val="en-US"/>
-        </w:rPr>
-        <w:t>and</w:t>
-      </w:r>
-      <w:r>
-        <w:rPr>
-          <w:lang w:val="en-US"/>
-        </w:rPr>
-        <w:t xml:space="preserve"> Client.py programs </w:t>
-      </w:r>
-      <w:r>
-        <w:rPr>
-          <w:lang w:val="en-US"/>
-        </w:rPr>
-        <w:t>there are i</w:t>
-      </w:r>
-      <w:r>
-        <w:rPr>
-          <w:lang w:val="en-US"/>
-        </w:rPr>
-        <w:t xml:space="preserve">nduvial </w:t>
-      </w:r>
-      <w:r>
-        <w:rPr>
-          <w:lang w:val="en-US"/>
-        </w:rPr>
-        <w:t>‘C</w:t>
-      </w:r>
-      <w:r>
-        <w:rPr>
-          <w:lang w:val="en-US"/>
-        </w:rPr>
-        <w:t>onnect</w:t>
-      </w:r>
-      <w:r>
-        <w:rPr>
-          <w:lang w:val="en-US"/>
-        </w:rPr>
-        <w:t>’</w:t>
-      </w:r>
-      <w:r>
-        <w:rPr>
-          <w:lang w:val="en-US"/>
-        </w:rPr>
-        <w:t xml:space="preserve"> functions</w:t>
-      </w:r>
-      <w:r>
-        <w:rPr>
-          <w:lang w:val="en-US"/>
-        </w:rPr>
-        <w:t xml:space="preserve"> that are unique to each other. The instances of the ‘Comms’ objects that were previously made will be used as the argument of the ‘Connect’ functions. This will initiate a socket connection.</w:t>
+        <w:t>•</w:t>
+      </w:r>
+      <w:r>
+        <w:rPr>
+          <w:lang w:val="en-US"/>
+        </w:rPr>
+        <w:tab/>
+        <w:t xml:space="preserve">Communication variables </w:t>
       </w:r>
     </w:p>
     <w:p>
@@ -309,141 +164,14 @@
         <w:rPr>
           <w:lang w:val="en-US"/>
         </w:rPr>
-        <w:t>The ‘</w:t>
-      </w:r>
-      <w:proofErr w:type="spellStart"/>
-      <w:r>
-        <w:rPr>
-          <w:lang w:val="en-US"/>
-        </w:rPr>
-        <w:t>User_info</w:t>
-      </w:r>
-      <w:proofErr w:type="spellEnd"/>
-      <w:r>
-        <w:rPr>
-          <w:lang w:val="en-US"/>
-        </w:rPr>
-        <w:t>’ class object will store variables for each player and will be used throughout the game.  This ‘</w:t>
-      </w:r>
-      <w:proofErr w:type="spellStart"/>
-      <w:r>
-        <w:rPr>
-          <w:lang w:val="en-US"/>
-        </w:rPr>
-        <w:t>User_info</w:t>
-      </w:r>
-      <w:proofErr w:type="spellEnd"/>
-      <w:r>
-        <w:rPr>
-          <w:lang w:val="en-US"/>
-        </w:rPr>
-        <w:t>’</w:t>
-      </w:r>
-      <w:r>
-        <w:rPr>
-          <w:lang w:val="en-US"/>
-        </w:rPr>
-        <w:t xml:space="preserve"> class object</w:t>
-      </w:r>
-      <w:r>
-        <w:rPr>
-          <w:lang w:val="en-US"/>
-        </w:rPr>
-        <w:t xml:space="preserve"> is saved as a </w:t>
-      </w:r>
-      <w:r>
-        <w:rPr>
-          <w:lang w:val="en-US"/>
-        </w:rPr>
-        <w:t xml:space="preserve">variable called </w:t>
-      </w:r>
-      <w:r>
-        <w:rPr>
-          <w:lang w:val="en-US"/>
-        </w:rPr>
-        <w:t>‘</w:t>
-      </w:r>
-      <w:proofErr w:type="spellStart"/>
-      <w:r>
-        <w:rPr>
-          <w:lang w:val="en-US"/>
-        </w:rPr>
-        <w:t>Game_info</w:t>
-      </w:r>
-      <w:proofErr w:type="spellEnd"/>
-      <w:r>
-        <w:rPr>
-          <w:lang w:val="en-US"/>
-        </w:rPr>
-        <w:t xml:space="preserve">’ </w:t>
-      </w:r>
-      <w:r>
-        <w:rPr>
-          <w:lang w:val="en-US"/>
-        </w:rPr>
-        <w:t xml:space="preserve">that is </w:t>
-      </w:r>
-      <w:r>
-        <w:rPr>
-          <w:lang w:val="en-US"/>
-        </w:rPr>
-        <w:t xml:space="preserve">within the </w:t>
-      </w:r>
-      <w:r>
-        <w:rPr>
-          <w:lang w:val="en-US"/>
-        </w:rPr>
-        <w:t>‘</w:t>
-      </w:r>
-      <w:r>
-        <w:rPr>
-          <w:lang w:val="en-US"/>
-        </w:rPr>
-        <w:t>Comms’ class object</w:t>
-      </w:r>
-      <w:r>
-        <w:rPr>
-          <w:lang w:val="en-US"/>
-        </w:rPr>
-        <w:t xml:space="preserve">s </w:t>
-      </w:r>
-      <w:r>
-        <w:rPr>
-          <w:lang w:val="en-US"/>
-        </w:rPr>
-        <w:t>that</w:t>
-      </w:r>
-      <w:r>
-        <w:rPr>
-          <w:lang w:val="en-US"/>
-        </w:rPr>
-        <w:t xml:space="preserve"> were created for each player</w:t>
-      </w:r>
-      <w:r>
-        <w:rPr>
-          <w:lang w:val="en-US"/>
-        </w:rPr>
-        <w:t>.</w:t>
-      </w:r>
-      <w:r>
-        <w:rPr>
-          <w:lang w:val="en-US"/>
-        </w:rPr>
-        <w:t xml:space="preserve"> </w:t>
-      </w:r>
-      <w:proofErr w:type="spellStart"/>
-      <w:r>
-        <w:rPr>
-          <w:lang w:val="en-US"/>
-        </w:rPr>
-        <w:t>User_info</w:t>
-      </w:r>
-      <w:proofErr w:type="spellEnd"/>
-      <w:r>
-        <w:rPr>
-          <w:lang w:val="en-US"/>
-        </w:rPr>
-        <w:t xml:space="preserve"> can be reset when a game has been won and the player want to play again.</w:t>
+        <w:t>•</w:t>
+      </w:r>
+      <w:r>
+        <w:rPr>
+          <w:lang w:val="en-US"/>
+        </w:rPr>
+        <w:tab/>
+        <w:t xml:space="preserve">Send message function </w:t>
       </w:r>
     </w:p>
     <w:p>
@@ -456,87 +184,14 @@
         <w:rPr>
           <w:lang w:val="en-US"/>
         </w:rPr>
-        <w:t xml:space="preserve">To start the playing of Tic Tac Toe, </w:t>
-      </w:r>
-      <w:r>
-        <w:rPr>
-          <w:lang w:val="en-US"/>
-        </w:rPr>
-        <w:t>The Game class</w:t>
-      </w:r>
-      <w:r>
-        <w:rPr>
-          <w:lang w:val="en-US"/>
-        </w:rPr>
-        <w:t xml:space="preserve"> will be called using </w:t>
-      </w:r>
-      <w:r>
-        <w:rPr>
-          <w:lang w:val="en-US"/>
-        </w:rPr>
-        <w:t>the ‘Comms’ objects that were previously made</w:t>
-      </w:r>
-      <w:r>
-        <w:rPr>
-          <w:lang w:val="en-US"/>
-        </w:rPr>
-        <w:t xml:space="preserve"> as </w:t>
-      </w:r>
-      <w:r>
-        <w:rPr>
-          <w:lang w:val="en-US"/>
-        </w:rPr>
-        <w:t>its</w:t>
-      </w:r>
-      <w:r>
-        <w:rPr>
-          <w:lang w:val="en-US"/>
-        </w:rPr>
-        <w:t xml:space="preserve"> input argument</w:t>
-      </w:r>
-      <w:r>
-        <w:rPr>
-          <w:lang w:val="en-US"/>
-        </w:rPr>
-        <w:t xml:space="preserve">. This allows the ‘Game’ object to use the </w:t>
-      </w:r>
-      <w:proofErr w:type="spellStart"/>
-      <w:r>
-        <w:rPr>
-          <w:lang w:val="en-US"/>
-        </w:rPr>
-        <w:t>varibable</w:t>
-      </w:r>
-      <w:proofErr w:type="spellEnd"/>
-      <w:r>
-        <w:rPr>
-          <w:lang w:val="en-US"/>
-        </w:rPr>
-        <w:t xml:space="preserve"> within the ‘Comms’ class for it communication throughout the game. </w:t>
-      </w:r>
-      <w:r>
-        <w:rPr>
-          <w:lang w:val="en-US"/>
-        </w:rPr>
-        <w:t xml:space="preserve"> </w:t>
-      </w:r>
-      <w:r>
-        <w:rPr>
-          <w:lang w:val="en-US"/>
-        </w:rPr>
-        <w:t xml:space="preserve">will have functions within it for </w:t>
-      </w:r>
-      <w:r>
-        <w:rPr>
-          <w:lang w:val="en-US"/>
-        </w:rPr>
-        <w:t>flow of playing the</w:t>
-      </w:r>
-      <w:r>
-        <w:rPr>
-          <w:lang w:val="en-US"/>
-        </w:rPr>
-        <w:t xml:space="preserve"> game. </w:t>
+        <w:t>•</w:t>
+      </w:r>
+      <w:r>
+        <w:rPr>
+          <w:lang w:val="en-US"/>
+        </w:rPr>
+        <w:tab/>
+        <w:t>Receive message function.</w:t>
       </w:r>
     </w:p>
     <w:p>
@@ -549,7 +204,209 @@
         <w:rPr>
           <w:lang w:val="en-US"/>
         </w:rPr>
-        <w:t>These will include:</w:t>
+        <w:t>Within each Server.py and Client.py programs there are individual ‘Connect’ functions that are unique to each other. The instances of the ‘Comms’ objects that were previously made will be used as the argument of the ‘Connect’ functions. This will initiate a socket connection.</w:t>
+      </w:r>
+    </w:p>
+    <w:p>
+      <w:pPr>
+        <w:rPr>
+          <w:lang w:val="en-US"/>
+        </w:rPr>
+      </w:pPr>
+      <w:r>
+        <w:rPr>
+          <w:lang w:val="en-US"/>
+        </w:rPr>
+        <w:t>The ‘User_info’ class object will store variables for each player and will be used throughout the game.  This ‘User_info’ class object is inherited by the ‘Comms</w:t>
+      </w:r>
+      <w:r>
+        <w:rPr>
+          <w:lang w:val="en-US"/>
+        </w:rPr>
+        <w:t>’ c</w:t>
+      </w:r>
+      <w:r>
+        <w:rPr>
+          <w:lang w:val="en-US"/>
+        </w:rPr>
+        <w:t xml:space="preserve">lass and saved as the variable ‘Game_info’ with in the ‘Comms’ class. When a game has been won or drawn, and the player wants to play again, the User_info can be </w:t>
+      </w:r>
+      <w:r>
+        <w:rPr>
+          <w:lang w:val="en-US"/>
+        </w:rPr>
+        <w:t>reset.</w:t>
+      </w:r>
+    </w:p>
+    <w:p>
+      <w:pPr>
+        <w:rPr>
+          <w:lang w:val="en-US"/>
+        </w:rPr>
+      </w:pPr>
+      <w:r>
+        <w:rPr>
+          <w:lang w:val="en-US"/>
+        </w:rPr>
+        <w:t>Within the User_info class will include:</w:t>
+      </w:r>
+    </w:p>
+    <w:p>
+      <w:pPr>
+        <w:rPr>
+          <w:lang w:val="en-US"/>
+        </w:rPr>
+      </w:pPr>
+      <w:r>
+        <w:rPr>
+          <w:lang w:val="en-US"/>
+        </w:rPr>
+        <w:t>•</w:t>
+      </w:r>
+      <w:r>
+        <w:rPr>
+          <w:lang w:val="en-US"/>
+        </w:rPr>
+        <w:tab/>
+        <w:t>The players move.</w:t>
+      </w:r>
+    </w:p>
+    <w:p>
+      <w:pPr>
+        <w:rPr>
+          <w:lang w:val="en-US"/>
+        </w:rPr>
+      </w:pPr>
+      <w:r>
+        <w:rPr>
+          <w:lang w:val="en-US"/>
+        </w:rPr>
+        <w:t>•</w:t>
+      </w:r>
+      <w:r>
+        <w:rPr>
+          <w:lang w:val="en-US"/>
+        </w:rPr>
+        <w:tab/>
+        <w:t>The name of the opponent.</w:t>
+      </w:r>
+    </w:p>
+    <w:p>
+      <w:pPr>
+        <w:rPr>
+          <w:lang w:val="en-US"/>
+        </w:rPr>
+      </w:pPr>
+      <w:r>
+        <w:rPr>
+          <w:lang w:val="en-US"/>
+        </w:rPr>
+        <w:t>•</w:t>
+      </w:r>
+      <w:r>
+        <w:rPr>
+          <w:lang w:val="en-US"/>
+        </w:rPr>
+        <w:tab/>
+        <w:t>The opponents symbol.</w:t>
+      </w:r>
+    </w:p>
+    <w:p>
+      <w:pPr>
+        <w:rPr>
+          <w:lang w:val="en-US"/>
+        </w:rPr>
+      </w:pPr>
+      <w:r>
+        <w:rPr>
+          <w:lang w:val="en-US"/>
+        </w:rPr>
+        <w:t>•</w:t>
+      </w:r>
+      <w:r>
+        <w:rPr>
+          <w:lang w:val="en-US"/>
+        </w:rPr>
+        <w:tab/>
+        <w:t>Whether it’s the players turn or not.</w:t>
+      </w:r>
+    </w:p>
+    <w:p>
+      <w:pPr>
+        <w:rPr>
+          <w:lang w:val="en-US"/>
+        </w:rPr>
+      </w:pPr>
+      <w:r>
+        <w:rPr>
+          <w:lang w:val="en-US"/>
+        </w:rPr>
+        <w:t>•</w:t>
+      </w:r>
+      <w:r>
+        <w:rPr>
+          <w:lang w:val="en-US"/>
+        </w:rPr>
+        <w:tab/>
+        <w:t xml:space="preserve">A function to gather the information needed to send to the other player. </w:t>
+      </w:r>
+    </w:p>
+    <w:p>
+      <w:pPr>
+        <w:rPr>
+          <w:lang w:val="en-US"/>
+        </w:rPr>
+      </w:pPr>
+      <w:r>
+        <w:rPr>
+          <w:lang w:val="en-US"/>
+        </w:rPr>
+        <w:t xml:space="preserve">To start the playing of Tic Tac Toe, </w:t>
+      </w:r>
+      <w:r>
+        <w:rPr>
+          <w:lang w:val="en-US"/>
+        </w:rPr>
+        <w:t>the</w:t>
+      </w:r>
+      <w:r>
+        <w:rPr>
+          <w:lang w:val="en-US"/>
+        </w:rPr>
+        <w:t xml:space="preserve"> ‘Game’ class will inherit the players ‘Comms’ object. This allows the ‘Game’ class to communicate to the other player throughout the game.</w:t>
+      </w:r>
+    </w:p>
+    <w:p>
+      <w:pPr>
+        <w:rPr>
+          <w:lang w:val="en-US"/>
+        </w:rPr>
+      </w:pPr>
+      <w:r>
+        <w:rPr>
+          <w:lang w:val="en-US"/>
+        </w:rPr>
+        <w:t>This class will also call upon the following classes to preform specific actions.</w:t>
+      </w:r>
+    </w:p>
+    <w:p>
+      <w:pPr>
+        <w:rPr>
+          <w:lang w:val="en-US"/>
+        </w:rPr>
+      </w:pPr>
+      <w:r>
+        <w:rPr>
+          <w:lang w:val="en-US"/>
+        </w:rPr>
+        <w:t>•</w:t>
+      </w:r>
+      <w:r>
+        <w:rPr>
+          <w:lang w:val="en-US"/>
+        </w:rPr>
+        <w:tab/>
+        <w:t>‘Tic Tac Toe’ class will have the following functions:</w:t>
       </w:r>
     </w:p>
     <w:p>
@@ -557,7 +414,7 @@
         <w:pStyle w:val="ListParagraph"/>
         <w:numPr>
           <w:ilvl w:val="0"/>
-          <w:numId w:val="3"/>
+          <w:numId w:val="11"/>
         </w:numPr>
         <w:rPr>
           <w:lang w:val="en-US"/>
@@ -567,25 +424,7 @@
         <w:rPr>
           <w:lang w:val="en-US"/>
         </w:rPr>
-        <w:t>A</w:t>
-      </w:r>
-      <w:r>
-        <w:rPr>
-          <w:lang w:val="en-US"/>
-        </w:rPr>
-        <w:t xml:space="preserve"> function to ask for the </w:t>
-      </w:r>
-      <w:r>
-        <w:rPr>
-          <w:lang w:val="en-US"/>
-        </w:rPr>
-        <w:t>user</w:t>
-      </w:r>
-      <w:r>
-        <w:rPr>
-          <w:lang w:val="en-US"/>
-        </w:rPr>
-        <w:t xml:space="preserve">s move, </w:t>
+        <w:t xml:space="preserve">A function to ask the player to select their move. </w:t>
       </w:r>
     </w:p>
     <w:p>
@@ -593,7 +432,7 @@
         <w:pStyle w:val="ListParagraph"/>
         <w:numPr>
           <w:ilvl w:val="0"/>
-          <w:numId w:val="3"/>
+          <w:numId w:val="11"/>
         </w:numPr>
         <w:rPr>
           <w:lang w:val="en-US"/>
@@ -603,45 +442,14 @@
         <w:rPr>
           <w:lang w:val="en-US"/>
         </w:rPr>
-        <w:t>A</w:t>
-      </w:r>
-      <w:r>
-        <w:rPr>
-          <w:lang w:val="en-US"/>
-        </w:rPr>
-        <w:t xml:space="preserve"> function to checking </w:t>
-      </w:r>
-      <w:proofErr w:type="spellStart"/>
-      <w:r>
-        <w:rPr>
-          <w:lang w:val="en-US"/>
-        </w:rPr>
-        <w:t>weather</w:t>
-      </w:r>
-      <w:proofErr w:type="spellEnd"/>
-      <w:r>
-        <w:rPr>
-          <w:lang w:val="en-US"/>
-        </w:rPr>
-        <w:t xml:space="preserve"> the</w:t>
-      </w:r>
-      <w:r>
-        <w:rPr>
-          <w:lang w:val="en-US"/>
-        </w:rPr>
-        <w:t xml:space="preserve"> </w:t>
-      </w:r>
-      <w:r>
-        <w:rPr>
-          <w:lang w:val="en-US"/>
-        </w:rPr>
-        <w:t>user</w:t>
-      </w:r>
-      <w:r>
-        <w:rPr>
-          <w:lang w:val="en-US"/>
-        </w:rPr>
-        <w:t>s move has won the game</w:t>
+        <w:lastRenderedPageBreak/>
+        <w:t>to</w:t>
+      </w:r>
+      <w:r>
+        <w:rPr>
+          <w:lang w:val="en-US"/>
+        </w:rPr>
+        <w:t xml:space="preserve"> check whether the move has won the game. </w:t>
       </w:r>
     </w:p>
     <w:p>
@@ -649,7 +457,7 @@
         <w:pStyle w:val="ListParagraph"/>
         <w:numPr>
           <w:ilvl w:val="0"/>
-          <w:numId w:val="3"/>
+          <w:numId w:val="11"/>
         </w:numPr>
         <w:rPr>
           <w:lang w:val="en-US"/>
@@ -659,80 +467,25 @@
         <w:rPr>
           <w:lang w:val="en-US"/>
         </w:rPr>
-        <w:t xml:space="preserve">A function that creates a </w:t>
-      </w:r>
-      <w:r>
-        <w:rPr>
-          <w:lang w:val="en-US"/>
-        </w:rPr>
-        <w:t xml:space="preserve">dictionary of information </w:t>
-      </w:r>
-      <w:r>
-        <w:rPr>
-          <w:lang w:val="en-US"/>
-        </w:rPr>
-        <w:t>for the recipient to receive.</w:t>
+        <w:t>Check whether the game was a draw.</w:t>
       </w:r>
     </w:p>
     <w:p>
       <w:pPr>
-        <w:rPr>
-          <w:lang w:val="en-US"/>
-        </w:rPr>
-      </w:pPr>
-      <w:r>
-        <w:rPr>
-          <w:lang w:val="en-US"/>
-        </w:rPr>
-        <w:t xml:space="preserve">Once the </w:t>
-      </w:r>
-      <w:r>
-        <w:rPr>
-          <w:lang w:val="en-US"/>
-        </w:rPr>
-        <w:t>user</w:t>
-      </w:r>
-      <w:r>
-        <w:rPr>
-          <w:lang w:val="en-US"/>
-        </w:rPr>
-        <w:t xml:space="preserve"> has made </w:t>
-      </w:r>
-      <w:r>
-        <w:rPr>
-          <w:lang w:val="en-US"/>
-        </w:rPr>
-        <w:t>the</w:t>
-      </w:r>
-      <w:r>
-        <w:rPr>
-          <w:lang w:val="en-US"/>
-        </w:rPr>
-        <w:t>ir</w:t>
-      </w:r>
-      <w:r>
-        <w:rPr>
-          <w:lang w:val="en-US"/>
-        </w:rPr>
-        <w:t xml:space="preserve"> move</w:t>
-      </w:r>
-      <w:r>
-        <w:rPr>
-          <w:lang w:val="en-US"/>
-        </w:rPr>
-        <w:t xml:space="preserve"> it will check to see weather or not the move has won them the game, call to the ‘Display’ class function to clear the screen and display the updated board and send the dictionary with updated information to the </w:t>
-      </w:r>
-      <w:r>
-        <w:rPr>
-          <w:lang w:val="en-US"/>
-        </w:rPr>
-        <w:t>opponent</w:t>
-      </w:r>
-      <w:r>
-        <w:rPr>
-          <w:lang w:val="en-US"/>
-        </w:rPr>
-        <w:t>.</w:t>
+        <w:pStyle w:val="ListParagraph"/>
+        <w:numPr>
+          <w:ilvl w:val="0"/>
+          <w:numId w:val="11"/>
+        </w:numPr>
+        <w:rPr>
+          <w:lang w:val="en-US"/>
+        </w:rPr>
+      </w:pPr>
+      <w:r>
+        <w:rPr>
+          <w:lang w:val="en-US"/>
+        </w:rPr>
+        <w:t>Ask if the player would want a rematch.</w:t>
       </w:r>
     </w:p>
     <w:p>
@@ -745,68 +498,62 @@
         <w:rPr>
           <w:lang w:val="en-US"/>
         </w:rPr>
-        <w:t>If the user has won, it will ask whether they would like to play again</w:t>
+        <w:t>•</w:t>
+      </w:r>
+      <w:r>
+        <w:rPr>
+          <w:lang w:val="en-US"/>
+        </w:rPr>
+        <w:tab/>
+        <w:t>‘Board’ class wi</w:t>
+      </w:r>
+      <w:r>
+        <w:rPr>
+          <w:lang w:val="en-US"/>
+        </w:rPr>
+        <w:t>ll</w:t>
+      </w:r>
+      <w:r>
+        <w:rPr>
+          <w:lang w:val="en-US"/>
+        </w:rPr>
+        <w:t xml:space="preserve"> have the following functions:</w:t>
       </w:r>
     </w:p>
     <w:p>
       <w:pPr>
-        <w:rPr>
-          <w:lang w:val="en-US"/>
-        </w:rPr>
-      </w:pPr>
-      <w:r>
-        <w:rPr>
-          <w:lang w:val="en-US"/>
-        </w:rPr>
-        <w:t xml:space="preserve">The </w:t>
-      </w:r>
-      <w:r>
-        <w:rPr>
-          <w:lang w:val="en-US"/>
-        </w:rPr>
-        <w:t>user</w:t>
-      </w:r>
-      <w:r>
-        <w:rPr>
-          <w:lang w:val="en-US"/>
-        </w:rPr>
-        <w:t xml:space="preserve"> wi</w:t>
-      </w:r>
-      <w:r>
-        <w:rPr>
-          <w:lang w:val="en-US"/>
-        </w:rPr>
-        <w:t>ll</w:t>
-      </w:r>
-      <w:r>
-        <w:rPr>
-          <w:lang w:val="en-US"/>
-        </w:rPr>
-        <w:t xml:space="preserve"> then wait for the </w:t>
-      </w:r>
-      <w:r>
-        <w:rPr>
-          <w:lang w:val="en-US"/>
-        </w:rPr>
-        <w:t>recipient to reply</w:t>
-      </w:r>
-      <w:r>
-        <w:rPr>
-          <w:lang w:val="en-US"/>
-        </w:rPr>
-        <w:t xml:space="preserve"> with their move</w:t>
-      </w:r>
-      <w:r>
-        <w:rPr>
-          <w:lang w:val="en-US"/>
-        </w:rPr>
-        <w:t>.</w:t>
-      </w:r>
-      <w:r>
-        <w:rPr>
-          <w:lang w:val="en-US"/>
-        </w:rPr>
-        <w:t xml:space="preserve"> </w:t>
+        <w:pStyle w:val="ListParagraph"/>
+        <w:numPr>
+          <w:ilvl w:val="0"/>
+          <w:numId w:val="15"/>
+        </w:numPr>
+        <w:rPr>
+          <w:lang w:val="en-US"/>
+        </w:rPr>
+      </w:pPr>
+      <w:r>
+        <w:rPr>
+          <w:lang w:val="en-US"/>
+        </w:rPr>
+        <w:t>P</w:t>
+      </w:r>
+      <w:r>
+        <w:rPr>
+          <w:lang w:val="en-US"/>
+        </w:rPr>
+        <w:t xml:space="preserve">rint the board on the </w:t>
+      </w:r>
+      <w:r>
+        <w:rPr>
+          <w:lang w:val="en-US"/>
+        </w:rPr>
+        <w:t>user’s</w:t>
+      </w:r>
+      <w:r>
+        <w:rPr>
+          <w:lang w:val="en-US"/>
+        </w:rPr>
+        <w:t xml:space="preserve"> terminal corresponding to the moves that have been made. </w:t>
       </w:r>
     </w:p>
     <w:p>
@@ -820,113 +567,20 @@
         <w:rPr>
           <w:lang w:val="en-US"/>
         </w:rPr>
-        <w:t xml:space="preserve">Once the </w:t>
-      </w:r>
-      <w:r>
-        <w:rPr>
-          <w:lang w:val="en-US"/>
-        </w:rPr>
-        <w:t xml:space="preserve">other </w:t>
-      </w:r>
-      <w:r>
-        <w:rPr>
-          <w:lang w:val="en-US"/>
-        </w:rPr>
-        <w:t>user has received the information it will call the ‘Game’ class function to check whether the opponent ha</w:t>
-      </w:r>
-      <w:r>
-        <w:rPr>
-          <w:lang w:val="en-US"/>
-        </w:rPr>
-        <w:t>d</w:t>
-      </w:r>
-      <w:r>
-        <w:rPr>
-          <w:lang w:val="en-US"/>
-        </w:rPr>
-        <w:t xml:space="preserve"> won</w:t>
-      </w:r>
-      <w:r>
-        <w:rPr>
-          <w:lang w:val="en-US"/>
-        </w:rPr>
-        <w:t>. If the opponent ha</w:t>
-      </w:r>
-      <w:r>
-        <w:rPr>
-          <w:lang w:val="en-US"/>
-        </w:rPr>
-        <w:t xml:space="preserve">s </w:t>
-      </w:r>
-      <w:r>
-        <w:rPr>
-          <w:lang w:val="en-US"/>
-        </w:rPr>
-        <w:t>won it will ask if the</w:t>
-      </w:r>
-      <w:r>
-        <w:rPr>
-          <w:lang w:val="en-US"/>
-        </w:rPr>
-        <w:t xml:space="preserve"> user</w:t>
-      </w:r>
-      <w:r>
-        <w:rPr>
-          <w:lang w:val="en-US"/>
-        </w:rPr>
-        <w:t xml:space="preserve"> would like to play </w:t>
-      </w:r>
-      <w:r>
-        <w:rPr>
-          <w:lang w:val="en-US"/>
-        </w:rPr>
-        <w:lastRenderedPageBreak/>
-        <w:t xml:space="preserve">again, if </w:t>
-      </w:r>
-      <w:r>
-        <w:rPr>
-          <w:lang w:val="en-US"/>
-        </w:rPr>
-        <w:t xml:space="preserve">the opponent hasn’t won, </w:t>
-      </w:r>
-      <w:r>
-        <w:rPr>
-          <w:lang w:val="en-US"/>
-        </w:rPr>
-        <w:t xml:space="preserve">it will ask for the </w:t>
-      </w:r>
-      <w:r>
-        <w:rPr>
-          <w:lang w:val="en-US"/>
-        </w:rPr>
-        <w:t>user</w:t>
-      </w:r>
-      <w:r>
-        <w:rPr>
-          <w:lang w:val="en-US"/>
-        </w:rPr>
-        <w:t>s move and continue with the previous steps until there is a winner</w:t>
-      </w:r>
-      <w:r>
-        <w:rPr>
-          <w:lang w:val="en-US"/>
-        </w:rPr>
-        <w:t xml:space="preserve"> or draw</w:t>
-      </w:r>
-      <w:r>
-        <w:rPr>
-          <w:lang w:val="en-US"/>
-        </w:rPr>
-        <w:t xml:space="preserve">. </w:t>
-      </w:r>
-    </w:p>
-    <w:p>
-      <w:pPr>
-        <w:rPr>
-          <w:color w:val="FF0000"/>
-          <w:lang w:val="en-US"/>
-        </w:rPr>
-      </w:pPr>
+        <w:t xml:space="preserve">Once the game has been won it will ask whether the players would like to play again, if </w:t>
+      </w:r>
+      <w:r>
+        <w:rPr>
+          <w:lang w:val="en-US"/>
+        </w:rPr>
+        <w:t>so,</w:t>
+      </w:r>
+      <w:r>
+        <w:rPr>
+          <w:lang w:val="en-US"/>
+        </w:rPr>
+        <w:t xml:space="preserve"> it will reset the User class for the player and start a new game. If not, it will terminate the connection and close the program.</w:t>
+      </w:r>
     </w:p>
     <w:sectPr>
       <w:pgSz w:w="11906" w:h="16838"/>
@@ -941,6 +595,119 @@
 <file path=word/numbering.xml><?xml version="1.0" encoding="utf-8"?>
 <w:numbering xmlns:wpc="http://schemas.microsoft.com/office/word/2010/wordprocessingCanvas" xmlns:cx="http://schemas.microsoft.com/office/drawing/2014/chartex" xmlns:cx1="http://schemas.microsoft.com/office/drawing/2015/9/8/chartex" xmlns:cx2="http://schemas.microsoft.com/office/drawing/2015/10/21/chartex" xmlns:cx3="http://schemas.microsoft.com/office/drawing/2016/5/9/chartex" xmlns:cx4="http://schemas.microsoft.com/office/drawing/2016/5/10/chartex" xmlns:cx5="http://schemas.microsoft.com/office/drawing/2016/5/11/chartex" xmlns:cx6="http://schemas.microsoft.com/office/drawing/2016/5/12/chartex" xmlns:cx7="http://schemas.microsoft.com/office/drawing/2016/5/13/chartex" xmlns:cx8="http://schemas.microsoft.com/office/drawing/2016/5/14/chartex" xmlns:mc="http://schemas.openxmlformats.org/markup-compatibility/2006" xmlns:aink="http://schemas.microsoft.com/office/drawing/2016/ink" xmlns:am3d="http://schemas.microsoft.com/office/drawing/2017/model3d" xmlns:o="urn:schemas-microsoft-com:office:office" xmlns:r="http://schemas.openxmlformats.org/officeDocument/2006/relationships" xmlns:m="http://schemas.openxmlformats.org/officeDocument/2006/math" xmlns:v="urn:schemas-microsoft-com:vml" xmlns:wp14="http://schemas.microsoft.com/office/word/2010/wordprocessingDrawing" xmlns:wp="http://schemas.openxmlformats.org/drawingml/2006/wordprocessingDrawing" xmlns:w10="urn:schemas-microsoft-com:office:word" xmlns:w="http://schemas.openxmlformats.org/wordprocessingml/2006/main" xmlns:w14="http://schemas.microsoft.com/office/word/2010/wordml" xmlns:w15="http://schemas.microsoft.com/office/word/2012/wordml" xmlns:w16cex="http://schemas.microsoft.com/office/word/2018/wordml/cex" xmlns:w16cid="http://schemas.microsoft.com/office/word/2016/wordml/cid" xmlns:w16="http://schemas.microsoft.com/office/word/2018/wordml" xmlns:w16sdtdh="http://schemas.microsoft.com/office/word/2020/wordml/sdtdatahash" xmlns:w16se="http://schemas.microsoft.com/office/word/2015/wordml/symex" xmlns:wpg="http://schemas.microsoft.com/office/word/2010/wordprocessingGroup" xmlns:wpi="http://schemas.microsoft.com/office/word/2010/wordprocessingInk" xmlns:wne="http://schemas.microsoft.com/office/word/2006/wordml" xmlns:wps="http://schemas.microsoft.com/office/word/2010/wordprocessingShape" mc:Ignorable="w14 w15 w16se w16cid w16 w16cex w16sdtdh wp14">
   <w:abstractNum w:abstractNumId="0" w15:restartNumberingAfterBreak="0">
+    <w:nsid w:val="08AF598E"/>
+    <w:multiLevelType w:val="hybridMultilevel"/>
+    <w:tmpl w:val="C3448AAC"/>
+    <w:lvl w:ilvl="0" w:tplc="0C090001">
+      <w:start w:val="1"/>
+      <w:numFmt w:val="bullet"/>
+      <w:lvlText w:val=""/>
+      <w:lvlJc w:val="left"/>
+      <w:pPr>
+        <w:ind w:left="720" w:hanging="360"/>
+      </w:pPr>
+      <w:rPr>
+        <w:rFonts w:ascii="Symbol" w:hAnsi="Symbol" w:hint="default"/>
+      </w:rPr>
+    </w:lvl>
+    <w:lvl w:ilvl="1" w:tplc="0C090003" w:tentative="1">
+      <w:start w:val="1"/>
+      <w:numFmt w:val="bullet"/>
+      <w:lvlText w:val="o"/>
+      <w:lvlJc w:val="left"/>
+      <w:pPr>
+        <w:ind w:left="1440" w:hanging="360"/>
+      </w:pPr>
+      <w:rPr>
+        <w:rFonts w:ascii="Courier New" w:hAnsi="Courier New" w:cs="Courier New" w:hint="default"/>
+      </w:rPr>
+    </w:lvl>
+    <w:lvl w:ilvl="2" w:tplc="0C090005" w:tentative="1">
+      <w:start w:val="1"/>
+      <w:numFmt w:val="bullet"/>
+      <w:lvlText w:val=""/>
+      <w:lvlJc w:val="left"/>
+      <w:pPr>
+        <w:ind w:left="2160" w:hanging="360"/>
+      </w:pPr>
+      <w:rPr>
+        <w:rFonts w:ascii="Wingdings" w:hAnsi="Wingdings" w:hint="default"/>
+      </w:rPr>
+    </w:lvl>
+    <w:lvl w:ilvl="3" w:tplc="0C090001" w:tentative="1">
+      <w:start w:val="1"/>
+      <w:numFmt w:val="bullet"/>
+      <w:lvlText w:val=""/>
+      <w:lvlJc w:val="left"/>
+      <w:pPr>
+        <w:ind w:left="2880" w:hanging="360"/>
+      </w:pPr>
+      <w:rPr>
+        <w:rFonts w:ascii="Symbol" w:hAnsi="Symbol" w:hint="default"/>
+      </w:rPr>
+    </w:lvl>
+    <w:lvl w:ilvl="4" w:tplc="0C090003" w:tentative="1">
+      <w:start w:val="1"/>
+      <w:numFmt w:val="bullet"/>
+      <w:lvlText w:val="o"/>
+      <w:lvlJc w:val="left"/>
+      <w:pPr>
+        <w:ind w:left="3600" w:hanging="360"/>
+      </w:pPr>
+      <w:rPr>
+        <w:rFonts w:ascii="Courier New" w:hAnsi="Courier New" w:cs="Courier New" w:hint="default"/>
+      </w:rPr>
+    </w:lvl>
+    <w:lvl w:ilvl="5" w:tplc="0C090005" w:tentative="1">
+      <w:start w:val="1"/>
+      <w:numFmt w:val="bullet"/>
+      <w:lvlText w:val=""/>
+      <w:lvlJc w:val="left"/>
+      <w:pPr>
+        <w:ind w:left="4320" w:hanging="360"/>
+      </w:pPr>
+      <w:rPr>
+        <w:rFonts w:ascii="Wingdings" w:hAnsi="Wingdings" w:hint="default"/>
+      </w:rPr>
+    </w:lvl>
+    <w:lvl w:ilvl="6" w:tplc="0C090001" w:tentative="1">
+      <w:start w:val="1"/>
+      <w:numFmt w:val="bullet"/>
+      <w:lvlText w:val=""/>
+      <w:lvlJc w:val="left"/>
+      <w:pPr>
+        <w:ind w:left="5040" w:hanging="360"/>
+      </w:pPr>
+      <w:rPr>
+        <w:rFonts w:ascii="Symbol" w:hAnsi="Symbol" w:hint="default"/>
+      </w:rPr>
+    </w:lvl>
+    <w:lvl w:ilvl="7" w:tplc="0C090003" w:tentative="1">
+      <w:start w:val="1"/>
+      <w:numFmt w:val="bullet"/>
+      <w:lvlText w:val="o"/>
+      <w:lvlJc w:val="left"/>
+      <w:pPr>
+        <w:ind w:left="5760" w:hanging="360"/>
+      </w:pPr>
+      <w:rPr>
+        <w:rFonts w:ascii="Courier New" w:hAnsi="Courier New" w:cs="Courier New" w:hint="default"/>
+      </w:rPr>
+    </w:lvl>
+    <w:lvl w:ilvl="8" w:tplc="0C090005" w:tentative="1">
+      <w:start w:val="1"/>
+      <w:numFmt w:val="bullet"/>
+      <w:lvlText w:val=""/>
+      <w:lvlJc w:val="left"/>
+      <w:pPr>
+        <w:ind w:left="6480" w:hanging="360"/>
+      </w:pPr>
+      <w:rPr>
+        <w:rFonts w:ascii="Wingdings" w:hAnsi="Wingdings" w:hint="default"/>
+      </w:rPr>
+    </w:lvl>
+  </w:abstractNum>
+  <w:abstractNum w:abstractNumId="1" w15:restartNumberingAfterBreak="0">
     <w:nsid w:val="11731A5F"/>
     <w:multiLevelType w:val="hybridMultilevel"/>
     <w:tmpl w:val="E3220FCA"/>
@@ -1053,7 +820,459 @@
       </w:rPr>
     </w:lvl>
   </w:abstractNum>
-  <w:abstractNum w:abstractNumId="1" w15:restartNumberingAfterBreak="0">
+  <w:abstractNum w:abstractNumId="2" w15:restartNumberingAfterBreak="0">
+    <w:nsid w:val="12630706"/>
+    <w:multiLevelType w:val="hybridMultilevel"/>
+    <w:tmpl w:val="488A4B44"/>
+    <w:lvl w:ilvl="0" w:tplc="0C090003">
+      <w:start w:val="1"/>
+      <w:numFmt w:val="bullet"/>
+      <w:lvlText w:val="o"/>
+      <w:lvlJc w:val="left"/>
+      <w:pPr>
+        <w:ind w:left="1800" w:hanging="360"/>
+      </w:pPr>
+      <w:rPr>
+        <w:rFonts w:ascii="Courier New" w:hAnsi="Courier New" w:cs="Courier New" w:hint="default"/>
+      </w:rPr>
+    </w:lvl>
+    <w:lvl w:ilvl="1" w:tplc="0C090003" w:tentative="1">
+      <w:start w:val="1"/>
+      <w:numFmt w:val="bullet"/>
+      <w:lvlText w:val="o"/>
+      <w:lvlJc w:val="left"/>
+      <w:pPr>
+        <w:ind w:left="2520" w:hanging="360"/>
+      </w:pPr>
+      <w:rPr>
+        <w:rFonts w:ascii="Courier New" w:hAnsi="Courier New" w:cs="Courier New" w:hint="default"/>
+      </w:rPr>
+    </w:lvl>
+    <w:lvl w:ilvl="2" w:tplc="0C090005" w:tentative="1">
+      <w:start w:val="1"/>
+      <w:numFmt w:val="bullet"/>
+      <w:lvlText w:val=""/>
+      <w:lvlJc w:val="left"/>
+      <w:pPr>
+        <w:ind w:left="3240" w:hanging="360"/>
+      </w:pPr>
+      <w:rPr>
+        <w:rFonts w:ascii="Wingdings" w:hAnsi="Wingdings" w:hint="default"/>
+      </w:rPr>
+    </w:lvl>
+    <w:lvl w:ilvl="3" w:tplc="0C090001" w:tentative="1">
+      <w:start w:val="1"/>
+      <w:numFmt w:val="bullet"/>
+      <w:lvlText w:val=""/>
+      <w:lvlJc w:val="left"/>
+      <w:pPr>
+        <w:ind w:left="3960" w:hanging="360"/>
+      </w:pPr>
+      <w:rPr>
+        <w:rFonts w:ascii="Symbol" w:hAnsi="Symbol" w:hint="default"/>
+      </w:rPr>
+    </w:lvl>
+    <w:lvl w:ilvl="4" w:tplc="0C090003" w:tentative="1">
+      <w:start w:val="1"/>
+      <w:numFmt w:val="bullet"/>
+      <w:lvlText w:val="o"/>
+      <w:lvlJc w:val="left"/>
+      <w:pPr>
+        <w:ind w:left="4680" w:hanging="360"/>
+      </w:pPr>
+      <w:rPr>
+        <w:rFonts w:ascii="Courier New" w:hAnsi="Courier New" w:cs="Courier New" w:hint="default"/>
+      </w:rPr>
+    </w:lvl>
+    <w:lvl w:ilvl="5" w:tplc="0C090005" w:tentative="1">
+      <w:start w:val="1"/>
+      <w:numFmt w:val="bullet"/>
+      <w:lvlText w:val=""/>
+      <w:lvlJc w:val="left"/>
+      <w:pPr>
+        <w:ind w:left="5400" w:hanging="360"/>
+      </w:pPr>
+      <w:rPr>
+        <w:rFonts w:ascii="Wingdings" w:hAnsi="Wingdings" w:hint="default"/>
+      </w:rPr>
+    </w:lvl>
+    <w:lvl w:ilvl="6" w:tplc="0C090001" w:tentative="1">
+      <w:start w:val="1"/>
+      <w:numFmt w:val="bullet"/>
+      <w:lvlText w:val=""/>
+      <w:lvlJc w:val="left"/>
+      <w:pPr>
+        <w:ind w:left="6120" w:hanging="360"/>
+      </w:pPr>
+      <w:rPr>
+        <w:rFonts w:ascii="Symbol" w:hAnsi="Symbol" w:hint="default"/>
+      </w:rPr>
+    </w:lvl>
+    <w:lvl w:ilvl="7" w:tplc="0C090003" w:tentative="1">
+      <w:start w:val="1"/>
+      <w:numFmt w:val="bullet"/>
+      <w:lvlText w:val="o"/>
+      <w:lvlJc w:val="left"/>
+      <w:pPr>
+        <w:ind w:left="6840" w:hanging="360"/>
+      </w:pPr>
+      <w:rPr>
+        <w:rFonts w:ascii="Courier New" w:hAnsi="Courier New" w:cs="Courier New" w:hint="default"/>
+      </w:rPr>
+    </w:lvl>
+    <w:lvl w:ilvl="8" w:tplc="0C090005" w:tentative="1">
+      <w:start w:val="1"/>
+      <w:numFmt w:val="bullet"/>
+      <w:lvlText w:val=""/>
+      <w:lvlJc w:val="left"/>
+      <w:pPr>
+        <w:ind w:left="7560" w:hanging="360"/>
+      </w:pPr>
+      <w:rPr>
+        <w:rFonts w:ascii="Wingdings" w:hAnsi="Wingdings" w:hint="default"/>
+      </w:rPr>
+    </w:lvl>
+  </w:abstractNum>
+  <w:abstractNum w:abstractNumId="3" w15:restartNumberingAfterBreak="0">
+    <w:nsid w:val="18616F00"/>
+    <w:multiLevelType w:val="hybridMultilevel"/>
+    <w:tmpl w:val="4F98D676"/>
+    <w:lvl w:ilvl="0" w:tplc="0C090001">
+      <w:start w:val="1"/>
+      <w:numFmt w:val="bullet"/>
+      <w:lvlText w:val=""/>
+      <w:lvlJc w:val="left"/>
+      <w:pPr>
+        <w:ind w:left="720" w:hanging="360"/>
+      </w:pPr>
+      <w:rPr>
+        <w:rFonts w:ascii="Symbol" w:hAnsi="Symbol" w:hint="default"/>
+      </w:rPr>
+    </w:lvl>
+    <w:lvl w:ilvl="1" w:tplc="0C090003" w:tentative="1">
+      <w:start w:val="1"/>
+      <w:numFmt w:val="bullet"/>
+      <w:lvlText w:val="o"/>
+      <w:lvlJc w:val="left"/>
+      <w:pPr>
+        <w:ind w:left="1440" w:hanging="360"/>
+      </w:pPr>
+      <w:rPr>
+        <w:rFonts w:ascii="Courier New" w:hAnsi="Courier New" w:cs="Courier New" w:hint="default"/>
+      </w:rPr>
+    </w:lvl>
+    <w:lvl w:ilvl="2" w:tplc="0C090005" w:tentative="1">
+      <w:start w:val="1"/>
+      <w:numFmt w:val="bullet"/>
+      <w:lvlText w:val=""/>
+      <w:lvlJc w:val="left"/>
+      <w:pPr>
+        <w:ind w:left="2160" w:hanging="360"/>
+      </w:pPr>
+      <w:rPr>
+        <w:rFonts w:ascii="Wingdings" w:hAnsi="Wingdings" w:hint="default"/>
+      </w:rPr>
+    </w:lvl>
+    <w:lvl w:ilvl="3" w:tplc="0C090001" w:tentative="1">
+      <w:start w:val="1"/>
+      <w:numFmt w:val="bullet"/>
+      <w:lvlText w:val=""/>
+      <w:lvlJc w:val="left"/>
+      <w:pPr>
+        <w:ind w:left="2880" w:hanging="360"/>
+      </w:pPr>
+      <w:rPr>
+        <w:rFonts w:ascii="Symbol" w:hAnsi="Symbol" w:hint="default"/>
+      </w:rPr>
+    </w:lvl>
+    <w:lvl w:ilvl="4" w:tplc="0C090003" w:tentative="1">
+      <w:start w:val="1"/>
+      <w:numFmt w:val="bullet"/>
+      <w:lvlText w:val="o"/>
+      <w:lvlJc w:val="left"/>
+      <w:pPr>
+        <w:ind w:left="3600" w:hanging="360"/>
+      </w:pPr>
+      <w:rPr>
+        <w:rFonts w:ascii="Courier New" w:hAnsi="Courier New" w:cs="Courier New" w:hint="default"/>
+      </w:rPr>
+    </w:lvl>
+    <w:lvl w:ilvl="5" w:tplc="0C090005" w:tentative="1">
+      <w:start w:val="1"/>
+      <w:numFmt w:val="bullet"/>
+      <w:lvlText w:val=""/>
+      <w:lvlJc w:val="left"/>
+      <w:pPr>
+        <w:ind w:left="4320" w:hanging="360"/>
+      </w:pPr>
+      <w:rPr>
+        <w:rFonts w:ascii="Wingdings" w:hAnsi="Wingdings" w:hint="default"/>
+      </w:rPr>
+    </w:lvl>
+    <w:lvl w:ilvl="6" w:tplc="0C090001" w:tentative="1">
+      <w:start w:val="1"/>
+      <w:numFmt w:val="bullet"/>
+      <w:lvlText w:val=""/>
+      <w:lvlJc w:val="left"/>
+      <w:pPr>
+        <w:ind w:left="5040" w:hanging="360"/>
+      </w:pPr>
+      <w:rPr>
+        <w:rFonts w:ascii="Symbol" w:hAnsi="Symbol" w:hint="default"/>
+      </w:rPr>
+    </w:lvl>
+    <w:lvl w:ilvl="7" w:tplc="0C090003" w:tentative="1">
+      <w:start w:val="1"/>
+      <w:numFmt w:val="bullet"/>
+      <w:lvlText w:val="o"/>
+      <w:lvlJc w:val="left"/>
+      <w:pPr>
+        <w:ind w:left="5760" w:hanging="360"/>
+      </w:pPr>
+      <w:rPr>
+        <w:rFonts w:ascii="Courier New" w:hAnsi="Courier New" w:cs="Courier New" w:hint="default"/>
+      </w:rPr>
+    </w:lvl>
+    <w:lvl w:ilvl="8" w:tplc="0C090005" w:tentative="1">
+      <w:start w:val="1"/>
+      <w:numFmt w:val="bullet"/>
+      <w:lvlText w:val=""/>
+      <w:lvlJc w:val="left"/>
+      <w:pPr>
+        <w:ind w:left="6480" w:hanging="360"/>
+      </w:pPr>
+      <w:rPr>
+        <w:rFonts w:ascii="Wingdings" w:hAnsi="Wingdings" w:hint="default"/>
+      </w:rPr>
+    </w:lvl>
+  </w:abstractNum>
+  <w:abstractNum w:abstractNumId="4" w15:restartNumberingAfterBreak="0">
+    <w:nsid w:val="18C60F05"/>
+    <w:multiLevelType w:val="hybridMultilevel"/>
+    <w:tmpl w:val="AD481532"/>
+    <w:lvl w:ilvl="0" w:tplc="0C090003">
+      <w:start w:val="1"/>
+      <w:numFmt w:val="bullet"/>
+      <w:lvlText w:val="o"/>
+      <w:lvlJc w:val="left"/>
+      <w:pPr>
+        <w:ind w:left="1440" w:hanging="360"/>
+      </w:pPr>
+      <w:rPr>
+        <w:rFonts w:ascii="Courier New" w:hAnsi="Courier New" w:cs="Courier New" w:hint="default"/>
+      </w:rPr>
+    </w:lvl>
+    <w:lvl w:ilvl="1" w:tplc="0C090003" w:tentative="1">
+      <w:start w:val="1"/>
+      <w:numFmt w:val="bullet"/>
+      <w:lvlText w:val="o"/>
+      <w:lvlJc w:val="left"/>
+      <w:pPr>
+        <w:ind w:left="2160" w:hanging="360"/>
+      </w:pPr>
+      <w:rPr>
+        <w:rFonts w:ascii="Courier New" w:hAnsi="Courier New" w:cs="Courier New" w:hint="default"/>
+      </w:rPr>
+    </w:lvl>
+    <w:lvl w:ilvl="2" w:tplc="0C090005" w:tentative="1">
+      <w:start w:val="1"/>
+      <w:numFmt w:val="bullet"/>
+      <w:lvlText w:val=""/>
+      <w:lvlJc w:val="left"/>
+      <w:pPr>
+        <w:ind w:left="2880" w:hanging="360"/>
+      </w:pPr>
+      <w:rPr>
+        <w:rFonts w:ascii="Wingdings" w:hAnsi="Wingdings" w:hint="default"/>
+      </w:rPr>
+    </w:lvl>
+    <w:lvl w:ilvl="3" w:tplc="0C090001" w:tentative="1">
+      <w:start w:val="1"/>
+      <w:numFmt w:val="bullet"/>
+      <w:lvlText w:val=""/>
+      <w:lvlJc w:val="left"/>
+      <w:pPr>
+        <w:ind w:left="3600" w:hanging="360"/>
+      </w:pPr>
+      <w:rPr>
+        <w:rFonts w:ascii="Symbol" w:hAnsi="Symbol" w:hint="default"/>
+      </w:rPr>
+    </w:lvl>
+    <w:lvl w:ilvl="4" w:tplc="0C090003" w:tentative="1">
+      <w:start w:val="1"/>
+      <w:numFmt w:val="bullet"/>
+      <w:lvlText w:val="o"/>
+      <w:lvlJc w:val="left"/>
+      <w:pPr>
+        <w:ind w:left="4320" w:hanging="360"/>
+      </w:pPr>
+      <w:rPr>
+        <w:rFonts w:ascii="Courier New" w:hAnsi="Courier New" w:cs="Courier New" w:hint="default"/>
+      </w:rPr>
+    </w:lvl>
+    <w:lvl w:ilvl="5" w:tplc="0C090005" w:tentative="1">
+      <w:start w:val="1"/>
+      <w:numFmt w:val="bullet"/>
+      <w:lvlText w:val=""/>
+      <w:lvlJc w:val="left"/>
+      <w:pPr>
+        <w:ind w:left="5040" w:hanging="360"/>
+      </w:pPr>
+      <w:rPr>
+        <w:rFonts w:ascii="Wingdings" w:hAnsi="Wingdings" w:hint="default"/>
+      </w:rPr>
+    </w:lvl>
+    <w:lvl w:ilvl="6" w:tplc="0C090001" w:tentative="1">
+      <w:start w:val="1"/>
+      <w:numFmt w:val="bullet"/>
+      <w:lvlText w:val=""/>
+      <w:lvlJc w:val="left"/>
+      <w:pPr>
+        <w:ind w:left="5760" w:hanging="360"/>
+      </w:pPr>
+      <w:rPr>
+        <w:rFonts w:ascii="Symbol" w:hAnsi="Symbol" w:hint="default"/>
+      </w:rPr>
+    </w:lvl>
+    <w:lvl w:ilvl="7" w:tplc="0C090003" w:tentative="1">
+      <w:start w:val="1"/>
+      <w:numFmt w:val="bullet"/>
+      <w:lvlText w:val="o"/>
+      <w:lvlJc w:val="left"/>
+      <w:pPr>
+        <w:ind w:left="6480" w:hanging="360"/>
+      </w:pPr>
+      <w:rPr>
+        <w:rFonts w:ascii="Courier New" w:hAnsi="Courier New" w:cs="Courier New" w:hint="default"/>
+      </w:rPr>
+    </w:lvl>
+    <w:lvl w:ilvl="8" w:tplc="0C090005" w:tentative="1">
+      <w:start w:val="1"/>
+      <w:numFmt w:val="bullet"/>
+      <w:lvlText w:val=""/>
+      <w:lvlJc w:val="left"/>
+      <w:pPr>
+        <w:ind w:left="7200" w:hanging="360"/>
+      </w:pPr>
+      <w:rPr>
+        <w:rFonts w:ascii="Wingdings" w:hAnsi="Wingdings" w:hint="default"/>
+      </w:rPr>
+    </w:lvl>
+  </w:abstractNum>
+  <w:abstractNum w:abstractNumId="5" w15:restartNumberingAfterBreak="0">
+    <w:nsid w:val="23EA7233"/>
+    <w:multiLevelType w:val="hybridMultilevel"/>
+    <w:tmpl w:val="40322D4E"/>
+    <w:lvl w:ilvl="0" w:tplc="0C090003">
+      <w:start w:val="1"/>
+      <w:numFmt w:val="bullet"/>
+      <w:lvlText w:val="o"/>
+      <w:lvlJc w:val="left"/>
+      <w:pPr>
+        <w:ind w:left="1440" w:hanging="360"/>
+      </w:pPr>
+      <w:rPr>
+        <w:rFonts w:ascii="Courier New" w:hAnsi="Courier New" w:cs="Courier New" w:hint="default"/>
+      </w:rPr>
+    </w:lvl>
+    <w:lvl w:ilvl="1" w:tplc="0C090003" w:tentative="1">
+      <w:start w:val="1"/>
+      <w:numFmt w:val="bullet"/>
+      <w:lvlText w:val="o"/>
+      <w:lvlJc w:val="left"/>
+      <w:pPr>
+        <w:ind w:left="2160" w:hanging="360"/>
+      </w:pPr>
+      <w:rPr>
+        <w:rFonts w:ascii="Courier New" w:hAnsi="Courier New" w:cs="Courier New" w:hint="default"/>
+      </w:rPr>
+    </w:lvl>
+    <w:lvl w:ilvl="2" w:tplc="0C090005" w:tentative="1">
+      <w:start w:val="1"/>
+      <w:numFmt w:val="bullet"/>
+      <w:lvlText w:val=""/>
+      <w:lvlJc w:val="left"/>
+      <w:pPr>
+        <w:ind w:left="2880" w:hanging="360"/>
+      </w:pPr>
+      <w:rPr>
+        <w:rFonts w:ascii="Wingdings" w:hAnsi="Wingdings" w:hint="default"/>
+      </w:rPr>
+    </w:lvl>
+    <w:lvl w:ilvl="3" w:tplc="0C090001" w:tentative="1">
+      <w:start w:val="1"/>
+      <w:numFmt w:val="bullet"/>
+      <w:lvlText w:val=""/>
+      <w:lvlJc w:val="left"/>
+      <w:pPr>
+        <w:ind w:left="3600" w:hanging="360"/>
+      </w:pPr>
+      <w:rPr>
+        <w:rFonts w:ascii="Symbol" w:hAnsi="Symbol" w:hint="default"/>
+      </w:rPr>
+    </w:lvl>
+    <w:lvl w:ilvl="4" w:tplc="0C090003" w:tentative="1">
+      <w:start w:val="1"/>
+      <w:numFmt w:val="bullet"/>
+      <w:lvlText w:val="o"/>
+      <w:lvlJc w:val="left"/>
+      <w:pPr>
+        <w:ind w:left="4320" w:hanging="360"/>
+      </w:pPr>
+      <w:rPr>
+        <w:rFonts w:ascii="Courier New" w:hAnsi="Courier New" w:cs="Courier New" w:hint="default"/>
+      </w:rPr>
+    </w:lvl>
+    <w:lvl w:ilvl="5" w:tplc="0C090005" w:tentative="1">
+      <w:start w:val="1"/>
+      <w:numFmt w:val="bullet"/>
+      <w:lvlText w:val=""/>
+      <w:lvlJc w:val="left"/>
+      <w:pPr>
+        <w:ind w:left="5040" w:hanging="360"/>
+      </w:pPr>
+      <w:rPr>
+        <w:rFonts w:ascii="Wingdings" w:hAnsi="Wingdings" w:hint="default"/>
+      </w:rPr>
+    </w:lvl>
+    <w:lvl w:ilvl="6" w:tplc="0C090001" w:tentative="1">
+      <w:start w:val="1"/>
+      <w:numFmt w:val="bullet"/>
+      <w:lvlText w:val=""/>
+      <w:lvlJc w:val="left"/>
+      <w:pPr>
+        <w:ind w:left="5760" w:hanging="360"/>
+      </w:pPr>
+      <w:rPr>
+        <w:rFonts w:ascii="Symbol" w:hAnsi="Symbol" w:hint="default"/>
+      </w:rPr>
+    </w:lvl>
+    <w:lvl w:ilvl="7" w:tplc="0C090003" w:tentative="1">
+      <w:start w:val="1"/>
+      <w:numFmt w:val="bullet"/>
+      <w:lvlText w:val="o"/>
+      <w:lvlJc w:val="left"/>
+      <w:pPr>
+        <w:ind w:left="6480" w:hanging="360"/>
+      </w:pPr>
+      <w:rPr>
+        <w:rFonts w:ascii="Courier New" w:hAnsi="Courier New" w:cs="Courier New" w:hint="default"/>
+      </w:rPr>
+    </w:lvl>
+    <w:lvl w:ilvl="8" w:tplc="0C090005" w:tentative="1">
+      <w:start w:val="1"/>
+      <w:numFmt w:val="bullet"/>
+      <w:lvlText w:val=""/>
+      <w:lvlJc w:val="left"/>
+      <w:pPr>
+        <w:ind w:left="7200" w:hanging="360"/>
+      </w:pPr>
+      <w:rPr>
+        <w:rFonts w:ascii="Wingdings" w:hAnsi="Wingdings" w:hint="default"/>
+      </w:rPr>
+    </w:lvl>
+  </w:abstractNum>
+  <w:abstractNum w:abstractNumId="6" w15:restartNumberingAfterBreak="0">
     <w:nsid w:val="247D0759"/>
     <w:multiLevelType w:val="hybridMultilevel"/>
     <w:tmpl w:val="315ACAF0"/>
@@ -1166,7 +1385,233 @@
       </w:rPr>
     </w:lvl>
   </w:abstractNum>
-  <w:abstractNum w:abstractNumId="2" w15:restartNumberingAfterBreak="0">
+  <w:abstractNum w:abstractNumId="7" w15:restartNumberingAfterBreak="0">
+    <w:nsid w:val="37D8100B"/>
+    <w:multiLevelType w:val="hybridMultilevel"/>
+    <w:tmpl w:val="37089FC0"/>
+    <w:lvl w:ilvl="0" w:tplc="0C090003">
+      <w:start w:val="1"/>
+      <w:numFmt w:val="bullet"/>
+      <w:lvlText w:val="o"/>
+      <w:lvlJc w:val="left"/>
+      <w:pPr>
+        <w:ind w:left="720" w:hanging="360"/>
+      </w:pPr>
+      <w:rPr>
+        <w:rFonts w:ascii="Courier New" w:hAnsi="Courier New" w:cs="Courier New" w:hint="default"/>
+      </w:rPr>
+    </w:lvl>
+    <w:lvl w:ilvl="1" w:tplc="0C090003" w:tentative="1">
+      <w:start w:val="1"/>
+      <w:numFmt w:val="bullet"/>
+      <w:lvlText w:val="o"/>
+      <w:lvlJc w:val="left"/>
+      <w:pPr>
+        <w:ind w:left="1440" w:hanging="360"/>
+      </w:pPr>
+      <w:rPr>
+        <w:rFonts w:ascii="Courier New" w:hAnsi="Courier New" w:cs="Courier New" w:hint="default"/>
+      </w:rPr>
+    </w:lvl>
+    <w:lvl w:ilvl="2" w:tplc="0C090005" w:tentative="1">
+      <w:start w:val="1"/>
+      <w:numFmt w:val="bullet"/>
+      <w:lvlText w:val=""/>
+      <w:lvlJc w:val="left"/>
+      <w:pPr>
+        <w:ind w:left="2160" w:hanging="360"/>
+      </w:pPr>
+      <w:rPr>
+        <w:rFonts w:ascii="Wingdings" w:hAnsi="Wingdings" w:hint="default"/>
+      </w:rPr>
+    </w:lvl>
+    <w:lvl w:ilvl="3" w:tplc="0C090001" w:tentative="1">
+      <w:start w:val="1"/>
+      <w:numFmt w:val="bullet"/>
+      <w:lvlText w:val=""/>
+      <w:lvlJc w:val="left"/>
+      <w:pPr>
+        <w:ind w:left="2880" w:hanging="360"/>
+      </w:pPr>
+      <w:rPr>
+        <w:rFonts w:ascii="Symbol" w:hAnsi="Symbol" w:hint="default"/>
+      </w:rPr>
+    </w:lvl>
+    <w:lvl w:ilvl="4" w:tplc="0C090003" w:tentative="1">
+      <w:start w:val="1"/>
+      <w:numFmt w:val="bullet"/>
+      <w:lvlText w:val="o"/>
+      <w:lvlJc w:val="left"/>
+      <w:pPr>
+        <w:ind w:left="3600" w:hanging="360"/>
+      </w:pPr>
+      <w:rPr>
+        <w:rFonts w:ascii="Courier New" w:hAnsi="Courier New" w:cs="Courier New" w:hint="default"/>
+      </w:rPr>
+    </w:lvl>
+    <w:lvl w:ilvl="5" w:tplc="0C090005" w:tentative="1">
+      <w:start w:val="1"/>
+      <w:numFmt w:val="bullet"/>
+      <w:lvlText w:val=""/>
+      <w:lvlJc w:val="left"/>
+      <w:pPr>
+        <w:ind w:left="4320" w:hanging="360"/>
+      </w:pPr>
+      <w:rPr>
+        <w:rFonts w:ascii="Wingdings" w:hAnsi="Wingdings" w:hint="default"/>
+      </w:rPr>
+    </w:lvl>
+    <w:lvl w:ilvl="6" w:tplc="0C090001" w:tentative="1">
+      <w:start w:val="1"/>
+      <w:numFmt w:val="bullet"/>
+      <w:lvlText w:val=""/>
+      <w:lvlJc w:val="left"/>
+      <w:pPr>
+        <w:ind w:left="5040" w:hanging="360"/>
+      </w:pPr>
+      <w:rPr>
+        <w:rFonts w:ascii="Symbol" w:hAnsi="Symbol" w:hint="default"/>
+      </w:rPr>
+    </w:lvl>
+    <w:lvl w:ilvl="7" w:tplc="0C090003" w:tentative="1">
+      <w:start w:val="1"/>
+      <w:numFmt w:val="bullet"/>
+      <w:lvlText w:val="o"/>
+      <w:lvlJc w:val="left"/>
+      <w:pPr>
+        <w:ind w:left="5760" w:hanging="360"/>
+      </w:pPr>
+      <w:rPr>
+        <w:rFonts w:ascii="Courier New" w:hAnsi="Courier New" w:cs="Courier New" w:hint="default"/>
+      </w:rPr>
+    </w:lvl>
+    <w:lvl w:ilvl="8" w:tplc="0C090005" w:tentative="1">
+      <w:start w:val="1"/>
+      <w:numFmt w:val="bullet"/>
+      <w:lvlText w:val=""/>
+      <w:lvlJc w:val="left"/>
+      <w:pPr>
+        <w:ind w:left="6480" w:hanging="360"/>
+      </w:pPr>
+      <w:rPr>
+        <w:rFonts w:ascii="Wingdings" w:hAnsi="Wingdings" w:hint="default"/>
+      </w:rPr>
+    </w:lvl>
+  </w:abstractNum>
+  <w:abstractNum w:abstractNumId="8" w15:restartNumberingAfterBreak="0">
+    <w:nsid w:val="44CD410D"/>
+    <w:multiLevelType w:val="hybridMultilevel"/>
+    <w:tmpl w:val="9D7AD508"/>
+    <w:lvl w:ilvl="0" w:tplc="0C090001">
+      <w:start w:val="1"/>
+      <w:numFmt w:val="bullet"/>
+      <w:lvlText w:val=""/>
+      <w:lvlJc w:val="left"/>
+      <w:pPr>
+        <w:ind w:left="720" w:hanging="360"/>
+      </w:pPr>
+      <w:rPr>
+        <w:rFonts w:ascii="Symbol" w:hAnsi="Symbol" w:hint="default"/>
+      </w:rPr>
+    </w:lvl>
+    <w:lvl w:ilvl="1" w:tplc="0C090003" w:tentative="1">
+      <w:start w:val="1"/>
+      <w:numFmt w:val="bullet"/>
+      <w:lvlText w:val="o"/>
+      <w:lvlJc w:val="left"/>
+      <w:pPr>
+        <w:ind w:left="1440" w:hanging="360"/>
+      </w:pPr>
+      <w:rPr>
+        <w:rFonts w:ascii="Courier New" w:hAnsi="Courier New" w:cs="Courier New" w:hint="default"/>
+      </w:rPr>
+    </w:lvl>
+    <w:lvl w:ilvl="2" w:tplc="0C090005" w:tentative="1">
+      <w:start w:val="1"/>
+      <w:numFmt w:val="bullet"/>
+      <w:lvlText w:val=""/>
+      <w:lvlJc w:val="left"/>
+      <w:pPr>
+        <w:ind w:left="2160" w:hanging="360"/>
+      </w:pPr>
+      <w:rPr>
+        <w:rFonts w:ascii="Wingdings" w:hAnsi="Wingdings" w:hint="default"/>
+      </w:rPr>
+    </w:lvl>
+    <w:lvl w:ilvl="3" w:tplc="0C090001" w:tentative="1">
+      <w:start w:val="1"/>
+      <w:numFmt w:val="bullet"/>
+      <w:lvlText w:val=""/>
+      <w:lvlJc w:val="left"/>
+      <w:pPr>
+        <w:ind w:left="2880" w:hanging="360"/>
+      </w:pPr>
+      <w:rPr>
+        <w:rFonts w:ascii="Symbol" w:hAnsi="Symbol" w:hint="default"/>
+      </w:rPr>
+    </w:lvl>
+    <w:lvl w:ilvl="4" w:tplc="0C090003" w:tentative="1">
+      <w:start w:val="1"/>
+      <w:numFmt w:val="bullet"/>
+      <w:lvlText w:val="o"/>
+      <w:lvlJc w:val="left"/>
+      <w:pPr>
+        <w:ind w:left="3600" w:hanging="360"/>
+      </w:pPr>
+      <w:rPr>
+        <w:rFonts w:ascii="Courier New" w:hAnsi="Courier New" w:cs="Courier New" w:hint="default"/>
+      </w:rPr>
+    </w:lvl>
+    <w:lvl w:ilvl="5" w:tplc="0C090005" w:tentative="1">
+      <w:start w:val="1"/>
+      <w:numFmt w:val="bullet"/>
+      <w:lvlText w:val=""/>
+      <w:lvlJc w:val="left"/>
+      <w:pPr>
+        <w:ind w:left="4320" w:hanging="360"/>
+      </w:pPr>
+      <w:rPr>
+        <w:rFonts w:ascii="Wingdings" w:hAnsi="Wingdings" w:hint="default"/>
+      </w:rPr>
+    </w:lvl>
+    <w:lvl w:ilvl="6" w:tplc="0C090001" w:tentative="1">
+      <w:start w:val="1"/>
+      <w:numFmt w:val="bullet"/>
+      <w:lvlText w:val=""/>
+      <w:lvlJc w:val="left"/>
+      <w:pPr>
+        <w:ind w:left="5040" w:hanging="360"/>
+      </w:pPr>
+      <w:rPr>
+        <w:rFonts w:ascii="Symbol" w:hAnsi="Symbol" w:hint="default"/>
+      </w:rPr>
+    </w:lvl>
+    <w:lvl w:ilvl="7" w:tplc="0C090003" w:tentative="1">
+      <w:start w:val="1"/>
+      <w:numFmt w:val="bullet"/>
+      <w:lvlText w:val="o"/>
+      <w:lvlJc w:val="left"/>
+      <w:pPr>
+        <w:ind w:left="5760" w:hanging="360"/>
+      </w:pPr>
+      <w:rPr>
+        <w:rFonts w:ascii="Courier New" w:hAnsi="Courier New" w:cs="Courier New" w:hint="default"/>
+      </w:rPr>
+    </w:lvl>
+    <w:lvl w:ilvl="8" w:tplc="0C090005" w:tentative="1">
+      <w:start w:val="1"/>
+      <w:numFmt w:val="bullet"/>
+      <w:lvlText w:val=""/>
+      <w:lvlJc w:val="left"/>
+      <w:pPr>
+        <w:ind w:left="6480" w:hanging="360"/>
+      </w:pPr>
+      <w:rPr>
+        <w:rFonts w:ascii="Wingdings" w:hAnsi="Wingdings" w:hint="default"/>
+      </w:rPr>
+    </w:lvl>
+  </w:abstractNum>
+  <w:abstractNum w:abstractNumId="9" w15:restartNumberingAfterBreak="0">
     <w:nsid w:val="4F2872C5"/>
     <w:multiLevelType w:val="hybridMultilevel"/>
     <w:tmpl w:val="832C9002"/>
@@ -1279,7 +1724,7 @@
       </w:rPr>
     </w:lvl>
   </w:abstractNum>
-  <w:abstractNum w:abstractNumId="3" w15:restartNumberingAfterBreak="0">
+  <w:abstractNum w:abstractNumId="10" w15:restartNumberingAfterBreak="0">
     <w:nsid w:val="50410189"/>
     <w:multiLevelType w:val="hybridMultilevel"/>
     <w:tmpl w:val="1C4613D0"/>
@@ -1392,7 +1837,93 @@
       </w:rPr>
     </w:lvl>
   </w:abstractNum>
-  <w:abstractNum w:abstractNumId="4" w15:restartNumberingAfterBreak="0">
+  <w:abstractNum w:abstractNumId="11" w15:restartNumberingAfterBreak="0">
+    <w:nsid w:val="610372A3"/>
+    <w:multiLevelType w:val="hybridMultilevel"/>
+    <w:tmpl w:val="308E2662"/>
+    <w:lvl w:ilvl="0" w:tplc="0C09000F">
+      <w:start w:val="1"/>
+      <w:numFmt w:val="decimal"/>
+      <w:lvlText w:val="%1."/>
+      <w:lvlJc w:val="left"/>
+      <w:pPr>
+        <w:ind w:left="1440" w:hanging="360"/>
+      </w:pPr>
+    </w:lvl>
+    <w:lvl w:ilvl="1" w:tplc="0C090019" w:tentative="1">
+      <w:start w:val="1"/>
+      <w:numFmt w:val="lowerLetter"/>
+      <w:lvlText w:val="%2."/>
+      <w:lvlJc w:val="left"/>
+      <w:pPr>
+        <w:ind w:left="2160" w:hanging="360"/>
+      </w:pPr>
+    </w:lvl>
+    <w:lvl w:ilvl="2" w:tplc="0C09001B" w:tentative="1">
+      <w:start w:val="1"/>
+      <w:numFmt w:val="lowerRoman"/>
+      <w:lvlText w:val="%3."/>
+      <w:lvlJc w:val="right"/>
+      <w:pPr>
+        <w:ind w:left="2880" w:hanging="180"/>
+      </w:pPr>
+    </w:lvl>
+    <w:lvl w:ilvl="3" w:tplc="0C09000F" w:tentative="1">
+      <w:start w:val="1"/>
+      <w:numFmt w:val="decimal"/>
+      <w:lvlText w:val="%4."/>
+      <w:lvlJc w:val="left"/>
+      <w:pPr>
+        <w:ind w:left="3600" w:hanging="360"/>
+      </w:pPr>
+    </w:lvl>
+    <w:lvl w:ilvl="4" w:tplc="0C090019" w:tentative="1">
+      <w:start w:val="1"/>
+      <w:numFmt w:val="lowerLetter"/>
+      <w:lvlText w:val="%5."/>
+      <w:lvlJc w:val="left"/>
+      <w:pPr>
+        <w:ind w:left="4320" w:hanging="360"/>
+      </w:pPr>
+    </w:lvl>
+    <w:lvl w:ilvl="5" w:tplc="0C09001B" w:tentative="1">
+      <w:start w:val="1"/>
+      <w:numFmt w:val="lowerRoman"/>
+      <w:lvlText w:val="%6."/>
+      <w:lvlJc w:val="right"/>
+      <w:pPr>
+        <w:ind w:left="5040" w:hanging="180"/>
+      </w:pPr>
+    </w:lvl>
+    <w:lvl w:ilvl="6" w:tplc="0C09000F" w:tentative="1">
+      <w:start w:val="1"/>
+      <w:numFmt w:val="decimal"/>
+      <w:lvlText w:val="%7."/>
+      <w:lvlJc w:val="left"/>
+      <w:pPr>
+        <w:ind w:left="5760" w:hanging="360"/>
+      </w:pPr>
+    </w:lvl>
+    <w:lvl w:ilvl="7" w:tplc="0C090019" w:tentative="1">
+      <w:start w:val="1"/>
+      <w:numFmt w:val="lowerLetter"/>
+      <w:lvlText w:val="%8."/>
+      <w:lvlJc w:val="left"/>
+      <w:pPr>
+        <w:ind w:left="6480" w:hanging="360"/>
+      </w:pPr>
+    </w:lvl>
+    <w:lvl w:ilvl="8" w:tplc="0C09001B" w:tentative="1">
+      <w:start w:val="1"/>
+      <w:numFmt w:val="lowerRoman"/>
+      <w:lvlText w:val="%9."/>
+      <w:lvlJc w:val="right"/>
+      <w:pPr>
+        <w:ind w:left="7200" w:hanging="180"/>
+      </w:pPr>
+    </w:lvl>
+  </w:abstractNum>
+  <w:abstractNum w:abstractNumId="12" w15:restartNumberingAfterBreak="0">
     <w:nsid w:val="66BA3944"/>
     <w:multiLevelType w:val="hybridMultilevel"/>
     <w:tmpl w:val="302EC3D4"/>
@@ -1505,20 +2036,276 @@
       </w:rPr>
     </w:lvl>
   </w:abstractNum>
+  <w:abstractNum w:abstractNumId="13" w15:restartNumberingAfterBreak="0">
+    <w:nsid w:val="6D547AA0"/>
+    <w:multiLevelType w:val="hybridMultilevel"/>
+    <w:tmpl w:val="F2A2F000"/>
+    <w:lvl w:ilvl="0" w:tplc="0C090001">
+      <w:start w:val="1"/>
+      <w:numFmt w:val="bullet"/>
+      <w:lvlText w:val=""/>
+      <w:lvlJc w:val="left"/>
+      <w:pPr>
+        <w:ind w:left="720" w:hanging="360"/>
+      </w:pPr>
+      <w:rPr>
+        <w:rFonts w:ascii="Symbol" w:hAnsi="Symbol" w:hint="default"/>
+      </w:rPr>
+    </w:lvl>
+    <w:lvl w:ilvl="1" w:tplc="0C090003">
+      <w:start w:val="1"/>
+      <w:numFmt w:val="bullet"/>
+      <w:lvlText w:val="o"/>
+      <w:lvlJc w:val="left"/>
+      <w:pPr>
+        <w:ind w:left="1440" w:hanging="360"/>
+      </w:pPr>
+      <w:rPr>
+        <w:rFonts w:ascii="Courier New" w:hAnsi="Courier New" w:cs="Courier New" w:hint="default"/>
+      </w:rPr>
+    </w:lvl>
+    <w:lvl w:ilvl="2" w:tplc="0C090005" w:tentative="1">
+      <w:start w:val="1"/>
+      <w:numFmt w:val="bullet"/>
+      <w:lvlText w:val=""/>
+      <w:lvlJc w:val="left"/>
+      <w:pPr>
+        <w:ind w:left="2160" w:hanging="360"/>
+      </w:pPr>
+      <w:rPr>
+        <w:rFonts w:ascii="Wingdings" w:hAnsi="Wingdings" w:hint="default"/>
+      </w:rPr>
+    </w:lvl>
+    <w:lvl w:ilvl="3" w:tplc="0C090001" w:tentative="1">
+      <w:start w:val="1"/>
+      <w:numFmt w:val="bullet"/>
+      <w:lvlText w:val=""/>
+      <w:lvlJc w:val="left"/>
+      <w:pPr>
+        <w:ind w:left="2880" w:hanging="360"/>
+      </w:pPr>
+      <w:rPr>
+        <w:rFonts w:ascii="Symbol" w:hAnsi="Symbol" w:hint="default"/>
+      </w:rPr>
+    </w:lvl>
+    <w:lvl w:ilvl="4" w:tplc="0C090003" w:tentative="1">
+      <w:start w:val="1"/>
+      <w:numFmt w:val="bullet"/>
+      <w:lvlText w:val="o"/>
+      <w:lvlJc w:val="left"/>
+      <w:pPr>
+        <w:ind w:left="3600" w:hanging="360"/>
+      </w:pPr>
+      <w:rPr>
+        <w:rFonts w:ascii="Courier New" w:hAnsi="Courier New" w:cs="Courier New" w:hint="default"/>
+      </w:rPr>
+    </w:lvl>
+    <w:lvl w:ilvl="5" w:tplc="0C090005" w:tentative="1">
+      <w:start w:val="1"/>
+      <w:numFmt w:val="bullet"/>
+      <w:lvlText w:val=""/>
+      <w:lvlJc w:val="left"/>
+      <w:pPr>
+        <w:ind w:left="4320" w:hanging="360"/>
+      </w:pPr>
+      <w:rPr>
+        <w:rFonts w:ascii="Wingdings" w:hAnsi="Wingdings" w:hint="default"/>
+      </w:rPr>
+    </w:lvl>
+    <w:lvl w:ilvl="6" w:tplc="0C090001" w:tentative="1">
+      <w:start w:val="1"/>
+      <w:numFmt w:val="bullet"/>
+      <w:lvlText w:val=""/>
+      <w:lvlJc w:val="left"/>
+      <w:pPr>
+        <w:ind w:left="5040" w:hanging="360"/>
+      </w:pPr>
+      <w:rPr>
+        <w:rFonts w:ascii="Symbol" w:hAnsi="Symbol" w:hint="default"/>
+      </w:rPr>
+    </w:lvl>
+    <w:lvl w:ilvl="7" w:tplc="0C090003" w:tentative="1">
+      <w:start w:val="1"/>
+      <w:numFmt w:val="bullet"/>
+      <w:lvlText w:val="o"/>
+      <w:lvlJc w:val="left"/>
+      <w:pPr>
+        <w:ind w:left="5760" w:hanging="360"/>
+      </w:pPr>
+      <w:rPr>
+        <w:rFonts w:ascii="Courier New" w:hAnsi="Courier New" w:cs="Courier New" w:hint="default"/>
+      </w:rPr>
+    </w:lvl>
+    <w:lvl w:ilvl="8" w:tplc="0C090005" w:tentative="1">
+      <w:start w:val="1"/>
+      <w:numFmt w:val="bullet"/>
+      <w:lvlText w:val=""/>
+      <w:lvlJc w:val="left"/>
+      <w:pPr>
+        <w:ind w:left="6480" w:hanging="360"/>
+      </w:pPr>
+      <w:rPr>
+        <w:rFonts w:ascii="Wingdings" w:hAnsi="Wingdings" w:hint="default"/>
+      </w:rPr>
+    </w:lvl>
+  </w:abstractNum>
+  <w:abstractNum w:abstractNumId="14" w15:restartNumberingAfterBreak="0">
+    <w:nsid w:val="7C843639"/>
+    <w:multiLevelType w:val="hybridMultilevel"/>
+    <w:tmpl w:val="CB1A56E2"/>
+    <w:lvl w:ilvl="0" w:tplc="0C090003">
+      <w:start w:val="1"/>
+      <w:numFmt w:val="bullet"/>
+      <w:lvlText w:val="o"/>
+      <w:lvlJc w:val="left"/>
+      <w:pPr>
+        <w:ind w:left="1440" w:hanging="360"/>
+      </w:pPr>
+      <w:rPr>
+        <w:rFonts w:ascii="Courier New" w:hAnsi="Courier New" w:cs="Courier New" w:hint="default"/>
+      </w:rPr>
+    </w:lvl>
+    <w:lvl w:ilvl="1" w:tplc="0C090003" w:tentative="1">
+      <w:start w:val="1"/>
+      <w:numFmt w:val="bullet"/>
+      <w:lvlText w:val="o"/>
+      <w:lvlJc w:val="left"/>
+      <w:pPr>
+        <w:ind w:left="2160" w:hanging="360"/>
+      </w:pPr>
+      <w:rPr>
+        <w:rFonts w:ascii="Courier New" w:hAnsi="Courier New" w:cs="Courier New" w:hint="default"/>
+      </w:rPr>
+    </w:lvl>
+    <w:lvl w:ilvl="2" w:tplc="0C090005" w:tentative="1">
+      <w:start w:val="1"/>
+      <w:numFmt w:val="bullet"/>
+      <w:lvlText w:val=""/>
+      <w:lvlJc w:val="left"/>
+      <w:pPr>
+        <w:ind w:left="2880" w:hanging="360"/>
+      </w:pPr>
+      <w:rPr>
+        <w:rFonts w:ascii="Wingdings" w:hAnsi="Wingdings" w:hint="default"/>
+      </w:rPr>
+    </w:lvl>
+    <w:lvl w:ilvl="3" w:tplc="0C090001" w:tentative="1">
+      <w:start w:val="1"/>
+      <w:numFmt w:val="bullet"/>
+      <w:lvlText w:val=""/>
+      <w:lvlJc w:val="left"/>
+      <w:pPr>
+        <w:ind w:left="3600" w:hanging="360"/>
+      </w:pPr>
+      <w:rPr>
+        <w:rFonts w:ascii="Symbol" w:hAnsi="Symbol" w:hint="default"/>
+      </w:rPr>
+    </w:lvl>
+    <w:lvl w:ilvl="4" w:tplc="0C090003" w:tentative="1">
+      <w:start w:val="1"/>
+      <w:numFmt w:val="bullet"/>
+      <w:lvlText w:val="o"/>
+      <w:lvlJc w:val="left"/>
+      <w:pPr>
+        <w:ind w:left="4320" w:hanging="360"/>
+      </w:pPr>
+      <w:rPr>
+        <w:rFonts w:ascii="Courier New" w:hAnsi="Courier New" w:cs="Courier New" w:hint="default"/>
+      </w:rPr>
+    </w:lvl>
+    <w:lvl w:ilvl="5" w:tplc="0C090005" w:tentative="1">
+      <w:start w:val="1"/>
+      <w:numFmt w:val="bullet"/>
+      <w:lvlText w:val=""/>
+      <w:lvlJc w:val="left"/>
+      <w:pPr>
+        <w:ind w:left="5040" w:hanging="360"/>
+      </w:pPr>
+      <w:rPr>
+        <w:rFonts w:ascii="Wingdings" w:hAnsi="Wingdings" w:hint="default"/>
+      </w:rPr>
+    </w:lvl>
+    <w:lvl w:ilvl="6" w:tplc="0C090001" w:tentative="1">
+      <w:start w:val="1"/>
+      <w:numFmt w:val="bullet"/>
+      <w:lvlText w:val=""/>
+      <w:lvlJc w:val="left"/>
+      <w:pPr>
+        <w:ind w:left="5760" w:hanging="360"/>
+      </w:pPr>
+      <w:rPr>
+        <w:rFonts w:ascii="Symbol" w:hAnsi="Symbol" w:hint="default"/>
+      </w:rPr>
+    </w:lvl>
+    <w:lvl w:ilvl="7" w:tplc="0C090003" w:tentative="1">
+      <w:start w:val="1"/>
+      <w:numFmt w:val="bullet"/>
+      <w:lvlText w:val="o"/>
+      <w:lvlJc w:val="left"/>
+      <w:pPr>
+        <w:ind w:left="6480" w:hanging="360"/>
+      </w:pPr>
+      <w:rPr>
+        <w:rFonts w:ascii="Courier New" w:hAnsi="Courier New" w:cs="Courier New" w:hint="default"/>
+      </w:rPr>
+    </w:lvl>
+    <w:lvl w:ilvl="8" w:tplc="0C090005" w:tentative="1">
+      <w:start w:val="1"/>
+      <w:numFmt w:val="bullet"/>
+      <w:lvlText w:val=""/>
+      <w:lvlJc w:val="left"/>
+      <w:pPr>
+        <w:ind w:left="7200" w:hanging="360"/>
+      </w:pPr>
+      <w:rPr>
+        <w:rFonts w:ascii="Wingdings" w:hAnsi="Wingdings" w:hint="default"/>
+      </w:rPr>
+    </w:lvl>
+  </w:abstractNum>
   <w:num w:numId="1">
-    <w:abstractNumId w:val="4"/>
+    <w:abstractNumId w:val="12"/>
   </w:num>
   <w:num w:numId="2">
+    <w:abstractNumId w:val="6"/>
+  </w:num>
+  <w:num w:numId="3">
     <w:abstractNumId w:val="1"/>
   </w:num>
-  <w:num w:numId="3">
+  <w:num w:numId="4">
+    <w:abstractNumId w:val="9"/>
+  </w:num>
+  <w:num w:numId="5">
+    <w:abstractNumId w:val="10"/>
+  </w:num>
+  <w:num w:numId="6">
+    <w:abstractNumId w:val="3"/>
+  </w:num>
+  <w:num w:numId="7">
     <w:abstractNumId w:val="0"/>
   </w:num>
-  <w:num w:numId="4">
+  <w:num w:numId="8">
+    <w:abstractNumId w:val="8"/>
+  </w:num>
+  <w:num w:numId="9">
+    <w:abstractNumId w:val="13"/>
+  </w:num>
+  <w:num w:numId="10">
+    <w:abstractNumId w:val="11"/>
+  </w:num>
+  <w:num w:numId="11">
+    <w:abstractNumId w:val="5"/>
+  </w:num>
+  <w:num w:numId="12">
     <w:abstractNumId w:val="2"/>
   </w:num>
-  <w:num w:numId="5">
-    <w:abstractNumId w:val="3"/>
+  <w:num w:numId="13">
+    <w:abstractNumId w:val="14"/>
+  </w:num>
+  <w:num w:numId="14">
+    <w:abstractNumId w:val="7"/>
+  </w:num>
+  <w:num w:numId="15">
+    <w:abstractNumId w:val="4"/>
   </w:num>
 </w:numbering>
 </file>
@@ -2336,4 +3123,16 @@
     </a:ext>
   </a:extLst>
 </a:theme>
+</file>
+
+<file path=customXml/item1.xml><?xml version="1.0" encoding="utf-8"?>
+<b:Sources xmlns:b="http://schemas.openxmlformats.org/officeDocument/2006/bibliography" xmlns="http://schemas.openxmlformats.org/officeDocument/2006/bibliography" SelectedStyle="\APASixthEditionOfficeOnline.xsl" StyleName="APA" Version="6"/>
+</file>
+
+<file path=customXml/itemProps1.xml><?xml version="1.0" encoding="utf-8"?>
+<ds:datastoreItem xmlns:ds="http://schemas.openxmlformats.org/officeDocument/2006/customXml" ds:itemID="{DC18B172-E6A9-4430-AB91-FDE4DBE4ECA5}">
+  <ds:schemaRefs>
+    <ds:schemaRef ds:uri="http://schemas.openxmlformats.org/officeDocument/2006/bibliography"/>
+  </ds:schemaRefs>
+</ds:datastoreItem>
 </file>
</xml_diff>